<commit_message>
add logo, need to write testcases
</commit_message>
<xml_diff>
--- a/word/temp_tables/out.docx
+++ b/word/temp_tables/out.docx
@@ -20,8 +20,8 @@
     </w:p>
     <w:sectPr>
       <w:type w:val="nextPage"/>
-      <w:pgSz w:orient="landscape" w:w="16775" w:h="15840"/>
-      <w:pgMar w:left="1800" w:right="1800" w:gutter="0" w:header="0" w:top="1440" w:footer="0" w:bottom="1440"/>
+      <w:pgSz w:orient="landscape" w:w="16838" w:h="11906"/>
+      <w:pgMar w:left="1100" w:right="1100" w:gutter="0" w:header="0" w:top="703" w:footer="0" w:bottom="601"/>
       <w:pgNumType w:fmt="decimal"/>
       <w:formProt w:val="false"/>
       <w:textDirection w:val="lrTb"/>

</xml_diff>